<commit_message>
Finished BIOL 100 Research Paper Outline
</commit_message>
<xml_diff>
--- a/SFSU Projects/Biol 100/Peer Review Outline.docx
+++ b/SFSU Projects/Biol 100/Peer Review Outline.docx
@@ -112,7 +112,23 @@
           <w:rFonts w:ascii="Times New Roman" w:hAnsi="Times New Roman" w:cs="Times New Roman"/>
           <w:sz w:val="24"/>
         </w:rPr>
-        <w:t xml:space="preserve">In an ever-expanding world, where humans endure the unforgiving breath of nature’s fury, the human body must resist, adapt and repair itself in response, often failing to do so. These failures are part of nature itself, but make painful, or end, the lives of many due to a lack of available treatment or an advanced form of treatment that can repair the body better than itself. This is advanced form of treatment is attributed to Stem Cells: nature’s intelligent and autonomous doctors that can heal and repair injuries that our modern doctors and surgeons cannot. </w:t>
+        <w:t xml:space="preserve">In an ever-expanding world, where humans endure the unforgiving breath of nature’s fury, the human body must resist, adapt and repair itself in response, often failing to do so. These failures are part of nature itself, but make painful, or end, the lives of many due to a lack of available treatment or an advanced form of treatment that can repair the body better than itself. </w:t>
+      </w:r>
+      <w:bookmarkStart w:id="0" w:name="_GoBack"/>
+      <w:r>
+        <w:rPr>
+          <w:rFonts w:ascii="Times New Roman" w:hAnsi="Times New Roman" w:cs="Times New Roman"/>
+          <w:sz w:val="24"/>
+        </w:rPr>
+        <w:t xml:space="preserve">This is advanced </w:t>
+      </w:r>
+      <w:bookmarkEnd w:id="0"/>
+      <w:r>
+        <w:rPr>
+          <w:rFonts w:ascii="Times New Roman" w:hAnsi="Times New Roman" w:cs="Times New Roman"/>
+          <w:sz w:val="24"/>
+        </w:rPr>
+        <w:t xml:space="preserve">form of treatment is attributed to Stem Cells: nature’s intelligent and autonomous doctors that can heal and repair injuries that our modern doctors and surgeons cannot. </w:t>
       </w:r>
     </w:p>
     <w:p>
@@ -234,8 +250,6 @@
         </w:rPr>
         <w:t xml:space="preserve"> VII.)</w:t>
       </w:r>
-      <w:bookmarkStart w:id="0" w:name="_GoBack"/>
-      <w:bookmarkEnd w:id="0"/>
       <w:r>
         <w:rPr>
           <w:rFonts w:ascii="Times New Roman" w:hAnsi="Times New Roman" w:cs="Times New Roman"/>

</xml_diff>